<commit_message>
change port to 8090
</commit_message>
<xml_diff>
--- a/vueTest使用说明.docx
+++ b/vueTest使用说明.docx
@@ -1,6 +1,6 @@
 
 <file path=word/document.xml><?xml version="1.0" encoding="utf-8"?>
-<w:document xmlns:wpc="http://schemas.microsoft.com/office/word/2010/wordprocessingCanvas" xmlns:mc="http://schemas.openxmlformats.org/markup-compatibility/2006" xmlns:o="urn:schemas-microsoft-com:office:office" xmlns:r="http://schemas.openxmlformats.org/officeDocument/2006/relationships" xmlns:m="http://schemas.openxmlformats.org/officeDocument/2006/math" xmlns:v="urn:schemas-microsoft-com:vml" xmlns:wp14="http://schemas.microsoft.com/office/word/2010/wordprocessingDrawing" xmlns:wp="http://schemas.openxmlformats.org/drawingml/2006/wordprocessingDrawing" xmlns:w="http://schemas.openxmlformats.org/wordprocessingml/2006/main" xmlns:w14="http://schemas.microsoft.com/office/word/2010/wordml" xmlns:w10="urn:schemas-microsoft-com:office:word" xmlns:w15="http://schemas.microsoft.com/office/word/2012/wordml" xmlns:wpg="http://schemas.microsoft.com/office/word/2010/wordprocessingGroup" xmlns:wpi="http://schemas.microsoft.com/office/word/2010/wordprocessingInk" xmlns:wne="http://schemas.microsoft.com/office/word/2006/wordml" xmlns:wps="http://schemas.microsoft.com/office/word/2010/wordprocessingShape" mc:Ignorable="w14 w15 wp14">
+<w:document xmlns:wpc="http://schemas.microsoft.com/office/word/2010/wordprocessingCanvas" xmlns:mc="http://schemas.openxmlformats.org/markup-compatibility/2006" xmlns:o="urn:schemas-microsoft-com:office:office" xmlns:r="http://schemas.openxmlformats.org/officeDocument/2006/relationships" xmlns:m="http://schemas.openxmlformats.org/officeDocument/2006/math" xmlns:v="urn:schemas-microsoft-com:vml" xmlns:wp14="http://schemas.microsoft.com/office/word/2010/wordprocessingDrawing" xmlns:wp="http://schemas.openxmlformats.org/drawingml/2006/wordprocessingDrawing" xmlns:w="http://schemas.openxmlformats.org/wordprocessingml/2006/main" xmlns:w14="http://schemas.microsoft.com/office/word/2010/wordml" xmlns:w10="urn:schemas-microsoft-com:office:word" xmlns:w15="http://schemas.microsoft.com/office/word/2012/wordml" xmlns:wpg="http://schemas.microsoft.com/office/word/2010/wordprocessingGroup" xmlns:wpi="http://schemas.microsoft.com/office/word/2010/wordprocessingInk" xmlns:wne="http://schemas.microsoft.com/office/word/2006/wordml" xmlns:wps="http://schemas.microsoft.com/office/word/2010/wordprocessingShape" xmlns:wpsCustomData="http://www.wps.cn/officeDocument/2013/wpsCustomData" mc:Ignorable="w14 w15 wp14">
   <w:body>
     <w:p>
       <w:pPr>
@@ -209,138 +209,138 @@
           <w:lang w:val="en-US" w:eastAsia="zh-CN"/>
         </w:rPr>
       </w:pPr>
-    </w:p>
-    <w:p>
-      <w:pPr>
-        <w:numPr>
-          <w:ilvl w:val="0"/>
-          <w:numId w:val="2"/>
-        </w:numPr>
-        <w:rPr>
-          <w:rFonts w:hint="eastAsia"/>
-          <w:lang w:val="en-US" w:eastAsia="zh-CN"/>
-        </w:rPr>
-      </w:pPr>
-      <w:r>
-        <w:rPr>
-          <w:rFonts w:hint="eastAsia"/>
-          <w:lang w:val="en-US" w:eastAsia="zh-CN"/>
-        </w:rPr>
-        <w:t>访问：</w:t>
-      </w:r>
-    </w:p>
-    <w:p>
-      <w:pPr>
-        <w:numPr>
-          <w:ilvl w:val="0"/>
-          <w:numId w:val="0"/>
-        </w:numPr>
-        <w:ind w:firstLine="420" w:firstLineChars="0"/>
-        <w:rPr>
-          <w:rFonts w:hint="eastAsia"/>
-          <w:lang w:val="en-US" w:eastAsia="zh-CN"/>
-        </w:rPr>
-      </w:pPr>
-      <w:r>
-        <w:rPr>
-          <w:rFonts w:hint="eastAsia"/>
-          <w:lang w:val="en-US" w:eastAsia="zh-CN"/>
-        </w:rPr>
-        <w:t>运行r.bat 就可以启动服务进行访问。</w:t>
-      </w:r>
-    </w:p>
-    <w:p>
-      <w:pPr>
-        <w:numPr>
-          <w:ilvl w:val="0"/>
-          <w:numId w:val="0"/>
-        </w:numPr>
-        <w:ind w:firstLine="420" w:firstLineChars="0"/>
-        <w:rPr>
-          <w:rFonts w:hint="eastAsia"/>
-          <w:lang w:val="en-US" w:eastAsia="zh-CN"/>
-        </w:rPr>
-      </w:pPr>
-      <w:r>
-        <w:rPr>
-          <w:rFonts w:hint="eastAsia"/>
-          <w:lang w:val="en-US" w:eastAsia="zh-CN"/>
-        </w:rPr>
-        <w:t>访问localhost:8080/api/可以访问json-server的api.</w:t>
-      </w:r>
-    </w:p>
-    <w:p>
-      <w:pPr>
-        <w:numPr>
-          <w:ilvl w:val="0"/>
-          <w:numId w:val="0"/>
-        </w:numPr>
-        <w:ind w:firstLine="420" w:firstLineChars="0"/>
-        <w:rPr>
-          <w:rFonts w:hint="eastAsia"/>
-          <w:lang w:val="en-US" w:eastAsia="zh-CN"/>
-        </w:rPr>
-      </w:pPr>
-      <w:r>
-        <w:rPr>
-          <w:rFonts w:hint="eastAsia"/>
-          <w:lang w:val="en-US" w:eastAsia="zh-CN"/>
-        </w:rPr>
-        <w:t>访问localhost:8080/app/index.html, 可以访问示例程序。</w:t>
-      </w:r>
-    </w:p>
-    <w:p>
-      <w:pPr>
-        <w:numPr>
-          <w:ilvl w:val="0"/>
-          <w:numId w:val="0"/>
-        </w:numPr>
-        <w:ind w:firstLine="420" w:firstLineChars="0"/>
-        <w:rPr>
-          <w:rFonts w:hint="eastAsia"/>
-          <w:lang w:val="en-US" w:eastAsia="zh-CN"/>
-        </w:rPr>
-      </w:pPr>
-    </w:p>
-    <w:p>
-      <w:pPr>
-        <w:numPr>
-          <w:ilvl w:val="0"/>
-          <w:numId w:val="0"/>
-        </w:numPr>
-        <w:rPr>
-          <w:rFonts w:hint="eastAsia"/>
-          <w:lang w:val="en-US" w:eastAsia="zh-CN"/>
-        </w:rPr>
-      </w:pPr>
-      <w:r>
-        <w:rPr>
-          <w:rFonts w:hint="eastAsia"/>
-          <w:lang w:val="en-US" w:eastAsia="zh-CN"/>
-        </w:rPr>
-        <w:t>Github上访问地址：</w:t>
-      </w:r>
-    </w:p>
-    <w:p>
-      <w:pPr>
-        <w:numPr>
-          <w:ilvl w:val="0"/>
-          <w:numId w:val="0"/>
-        </w:numPr>
-        <w:rPr>
-          <w:rFonts w:hint="eastAsia"/>
-          <w:lang w:val="en-US" w:eastAsia="zh-CN"/>
-        </w:rPr>
-      </w:pPr>
-      <w:r>
-        <w:rPr>
-          <w:rFonts w:hint="eastAsia"/>
-          <w:lang w:val="en-US" w:eastAsia="zh-CN"/>
-        </w:rPr>
-        <w:t>https://github.com/wilsonDebug/VueTest</w:t>
-      </w:r>
       <w:bookmarkStart w:id="0" w:name="_GoBack"/>
       <w:bookmarkEnd w:id="0"/>
+    </w:p>
+    <w:p>
+      <w:pPr>
+        <w:numPr>
+          <w:ilvl w:val="0"/>
+          <w:numId w:val="2"/>
+        </w:numPr>
+        <w:rPr>
+          <w:rFonts w:hint="eastAsia"/>
+          <w:lang w:val="en-US" w:eastAsia="zh-CN"/>
+        </w:rPr>
+      </w:pPr>
+      <w:r>
+        <w:rPr>
+          <w:rFonts w:hint="eastAsia"/>
+          <w:lang w:val="en-US" w:eastAsia="zh-CN"/>
+        </w:rPr>
+        <w:t>访问：</w:t>
+      </w:r>
+    </w:p>
+    <w:p>
+      <w:pPr>
+        <w:numPr>
+          <w:ilvl w:val="0"/>
+          <w:numId w:val="0"/>
+        </w:numPr>
+        <w:ind w:firstLine="420" w:firstLineChars="0"/>
+        <w:rPr>
+          <w:rFonts w:hint="eastAsia"/>
+          <w:lang w:val="en-US" w:eastAsia="zh-CN"/>
+        </w:rPr>
+      </w:pPr>
+      <w:r>
+        <w:rPr>
+          <w:rFonts w:hint="eastAsia"/>
+          <w:lang w:val="en-US" w:eastAsia="zh-CN"/>
+        </w:rPr>
+        <w:t>运行r.bat 就可以启动服务进行访问。</w:t>
+      </w:r>
+    </w:p>
+    <w:p>
+      <w:pPr>
+        <w:numPr>
+          <w:ilvl w:val="0"/>
+          <w:numId w:val="0"/>
+        </w:numPr>
+        <w:ind w:firstLine="420" w:firstLineChars="0"/>
+        <w:rPr>
+          <w:rFonts w:hint="eastAsia"/>
+          <w:lang w:val="en-US" w:eastAsia="zh-CN"/>
+        </w:rPr>
+      </w:pPr>
+      <w:r>
+        <w:rPr>
+          <w:rFonts w:hint="eastAsia"/>
+          <w:lang w:val="en-US" w:eastAsia="zh-CN"/>
+        </w:rPr>
+        <w:t>访问localhost:8090/api/可以访问json-server的api.</w:t>
+      </w:r>
+    </w:p>
+    <w:p>
+      <w:pPr>
+        <w:numPr>
+          <w:ilvl w:val="0"/>
+          <w:numId w:val="0"/>
+        </w:numPr>
+        <w:ind w:firstLine="420" w:firstLineChars="0"/>
+        <w:rPr>
+          <w:rFonts w:hint="eastAsia"/>
+          <w:lang w:val="en-US" w:eastAsia="zh-CN"/>
+        </w:rPr>
+      </w:pPr>
+      <w:r>
+        <w:rPr>
+          <w:rFonts w:hint="eastAsia"/>
+          <w:lang w:val="en-US" w:eastAsia="zh-CN"/>
+        </w:rPr>
+        <w:t>访问localhost:8090/app/index.html, 可以访问示例程序。</w:t>
+      </w:r>
+    </w:p>
+    <w:p>
+      <w:pPr>
+        <w:numPr>
+          <w:ilvl w:val="0"/>
+          <w:numId w:val="0"/>
+        </w:numPr>
+        <w:ind w:firstLine="420" w:firstLineChars="0"/>
+        <w:rPr>
+          <w:rFonts w:hint="eastAsia"/>
+          <w:lang w:val="en-US" w:eastAsia="zh-CN"/>
+        </w:rPr>
+      </w:pPr>
+    </w:p>
+    <w:p>
+      <w:pPr>
+        <w:numPr>
+          <w:ilvl w:val="0"/>
+          <w:numId w:val="0"/>
+        </w:numPr>
+        <w:rPr>
+          <w:rFonts w:hint="eastAsia"/>
+          <w:lang w:val="en-US" w:eastAsia="zh-CN"/>
+        </w:rPr>
+      </w:pPr>
+      <w:r>
+        <w:rPr>
+          <w:rFonts w:hint="eastAsia"/>
+          <w:lang w:val="en-US" w:eastAsia="zh-CN"/>
+        </w:rPr>
+        <w:t>Github上访问地址：</w:t>
+      </w:r>
+    </w:p>
+    <w:p>
+      <w:pPr>
+        <w:numPr>
+          <w:ilvl w:val="0"/>
+          <w:numId w:val="0"/>
+        </w:numPr>
+        <w:rPr>
+          <w:rFonts w:hint="eastAsia"/>
+          <w:lang w:val="en-US" w:eastAsia="zh-CN"/>
+        </w:rPr>
+      </w:pPr>
+      <w:r>
+        <w:rPr>
+          <w:rFonts w:hint="eastAsia"/>
+          <w:lang w:val="en-US" w:eastAsia="zh-CN"/>
+        </w:rPr>
+        <w:t>https://github.com/wilsonDebug/VueTest</w:t>
+      </w:r>
     </w:p>
     <w:sectPr>
       <w:pgSz w:w="11906" w:h="16838"/>
@@ -354,11 +354,23 @@
 
 <file path=word/numbering.xml><?xml version="1.0" encoding="utf-8"?>
 <w:numbering xmlns:wpc="http://schemas.microsoft.com/office/word/2010/wordprocessingCanvas" xmlns:mc="http://schemas.openxmlformats.org/markup-compatibility/2006" xmlns:o="urn:schemas-microsoft-com:office:office" xmlns:r="http://schemas.openxmlformats.org/officeDocument/2006/relationships" xmlns:m="http://schemas.openxmlformats.org/officeDocument/2006/math" xmlns:v="urn:schemas-microsoft-com:vml" xmlns:wp14="http://schemas.microsoft.com/office/word/2010/wordprocessingDrawing" xmlns:wp="http://schemas.openxmlformats.org/drawingml/2006/wordprocessingDrawing" xmlns:w10="urn:schemas-microsoft-com:office:word" xmlns:w="http://schemas.openxmlformats.org/wordprocessingml/2006/main" xmlns:w14="http://schemas.microsoft.com/office/word/2010/wordml" xmlns:wpg="http://schemas.microsoft.com/office/word/2010/wordprocessingGroup" xmlns:wpi="http://schemas.microsoft.com/office/word/2010/wordprocessingInk" xmlns:wne="http://schemas.microsoft.com/office/word/2006/wordml" xmlns:wps="http://schemas.microsoft.com/office/word/2010/wordprocessingShape" mc:Ignorable="w14 wp14">
-  <w:abstractNum w:abstractNumId="1459220347">
+  <w:abstractNum w:abstractNumId="0">
+    <w:nsid w:val="56F9EEE8"/>
+    <w:multiLevelType w:val="singleLevel"/>
+    <w:tmpl w:val="56F9EEE8"/>
+    <w:lvl w:ilvl="0" w:tentative="0">
+      <w:start w:val="1"/>
+      <w:numFmt w:val="decimal"/>
+      <w:suff w:val="space"/>
+      <w:lvlText w:val="%1."/>
+      <w:lvlJc w:val="left"/>
+    </w:lvl>
+  </w:abstractNum>
+  <w:abstractNum w:abstractNumId="1">
     <w:nsid w:val="56F9EF7B"/>
     <w:multiLevelType w:val="singleLevel"/>
     <w:tmpl w:val="56F9EF7B"/>
-    <w:lvl w:ilvl="0" w:tentative="1">
+    <w:lvl w:ilvl="0" w:tentative="0">
       <w:start w:val="2"/>
       <w:numFmt w:val="chineseCounting"/>
       <w:suff w:val="nothing"/>
@@ -366,23 +378,11 @@
       <w:lvlJc w:val="left"/>
     </w:lvl>
   </w:abstractNum>
-  <w:abstractNum w:abstractNumId="1459220200">
-    <w:nsid w:val="56F9EEE8"/>
-    <w:multiLevelType w:val="singleLevel"/>
-    <w:tmpl w:val="56F9EEE8"/>
-    <w:lvl w:ilvl="0" w:tentative="1">
-      <w:start w:val="1"/>
-      <w:numFmt w:val="decimal"/>
-      <w:suff w:val="space"/>
-      <w:lvlText w:val="%1."/>
-      <w:lvlJc w:val="left"/>
-    </w:lvl>
-  </w:abstractNum>
   <w:num w:numId="1">
-    <w:abstractNumId w:val="1459220200"/>
+    <w:abstractNumId w:val="0"/>
   </w:num>
   <w:num w:numId="2">
-    <w:abstractNumId w:val="1459220347"/>
+    <w:abstractNumId w:val="1"/>
   </w:num>
 </w:numbering>
 </file>

</xml_diff>